<commit_message>
ganti bab 2 ke bab 1
</commit_message>
<xml_diff>
--- a/test diedit2.docx
+++ b/test diedit2.docx
@@ -792,8 +792,6 @@
           <w:szCs w:val="28"/>
         </w:rPr>
       </w:pPr>
-      <w:bookmarkStart w:id="0" w:name="_GoBack"/>
-      <w:bookmarkEnd w:id="0"/>
       <w:r>
         <w:rPr>
           <w:rFonts w:ascii="Times New Roman" w:hAnsi="Times New Roman" w:cs="Times New Roman"/>
@@ -802,8 +800,10 @@
           <w:szCs w:val="28"/>
         </w:rPr>
         <w:lastRenderedPageBreak/>
-        <w:t>BAB II</w:t>
-      </w:r>
+        <w:t>BAB I</w:t>
+      </w:r>
+      <w:bookmarkStart w:id="0" w:name="_GoBack"/>
+      <w:bookmarkEnd w:id="0"/>
     </w:p>
     <w:p>
       <w:pPr>

</xml_diff>

<commit_message>
tambah test abis nama
</commit_message>
<xml_diff>
--- a/test diedit2.docx
+++ b/test diedit2.docx
@@ -426,6 +426,7 @@
           <w:rFonts w:ascii="Times New Roman" w:hAnsi="Times New Roman" w:cs="Times New Roman"/>
           <w:sz w:val="24"/>
           <w:szCs w:val="24"/>
+          <w:lang w:val="id-ID"/>
         </w:rPr>
       </w:pPr>
       <w:r>
@@ -436,6 +437,17 @@
         </w:rPr>
         <w:t>NAMA  : ADE IRMA RILYANI</w:t>
       </w:r>
+      <w:r>
+        <w:rPr>
+          <w:rFonts w:ascii="Times New Roman" w:hAnsi="Times New Roman" w:cs="Times New Roman"/>
+          <w:sz w:val="24"/>
+          <w:szCs w:val="24"/>
+          <w:lang w:val="id-ID"/>
+        </w:rPr>
+        <w:t xml:space="preserve"> test</w:t>
+      </w:r>
+      <w:bookmarkStart w:id="0" w:name="_GoBack"/>
+      <w:bookmarkEnd w:id="0"/>
     </w:p>
     <w:p>
       <w:pPr>
@@ -4839,8 +4851,6 @@
         </w:rPr>
         <w:t xml:space="preserve"> 4</w:t>
       </w:r>
-      <w:bookmarkStart w:id="0" w:name="_GoBack"/>
-      <w:bookmarkEnd w:id="0"/>
     </w:p>
     <w:p>
       <w:pPr>

</xml_diff>